<commit_message>
added comments, edited the documentation docx
</commit_message>
<xml_diff>
--- a/ApplicationML/Documentatie.docx
+++ b/ApplicationML/Documentatie.docx
@@ -1210,7 +1210,7 @@
     </w:p>
     <w:p>
       <w:pPr>
-        <w:ind w:left="360"/>
+        <w:ind w:left="360" w:firstLine="360"/>
         <w:jc w:val="both"/>
         <w:rPr>
           <w:rFonts w:ascii="Times New Roman" w:hAnsi="Times New Roman" w:cs="Times New Roman"/>
@@ -2055,6 +2055,562 @@
           <w:lang w:val="ro-RO"/>
         </w:rPr>
         <w:t xml:space="preserve"> cu o performanta inalta si eficienta.</w:t>
+      </w:r>
+    </w:p>
+    <w:p>
+      <w:pPr>
+        <w:pStyle w:val="ListParagraph"/>
+        <w:ind w:left="1080"/>
+        <w:jc w:val="both"/>
+        <w:rPr>
+          <w:rFonts w:ascii="Times New Roman" w:hAnsi="Times New Roman" w:cs="Times New Roman"/>
+          <w:b/>
+          <w:bCs/>
+          <w:sz w:val="28"/>
+          <w:szCs w:val="28"/>
+          <w:lang w:val="ro-RO"/>
+        </w:rPr>
+      </w:pPr>
+    </w:p>
+    <w:p>
+      <w:pPr>
+        <w:pStyle w:val="ListParagraph"/>
+        <w:ind w:left="1080"/>
+        <w:jc w:val="both"/>
+        <w:rPr>
+          <w:rFonts w:ascii="Times New Roman" w:hAnsi="Times New Roman" w:cs="Times New Roman"/>
+          <w:b/>
+          <w:bCs/>
+          <w:sz w:val="28"/>
+          <w:szCs w:val="28"/>
+          <w:lang w:val="ro-RO"/>
+        </w:rPr>
+      </w:pPr>
+    </w:p>
+    <w:p>
+      <w:pPr>
+        <w:pStyle w:val="ListParagraph"/>
+        <w:numPr>
+          <w:ilvl w:val="0"/>
+          <w:numId w:val="2"/>
+        </w:numPr>
+        <w:jc w:val="both"/>
+        <w:rPr>
+          <w:rFonts w:ascii="Times New Roman" w:hAnsi="Times New Roman" w:cs="Times New Roman"/>
+          <w:b/>
+          <w:bCs/>
+          <w:sz w:val="40"/>
+          <w:szCs w:val="40"/>
+          <w:lang w:val="ro-RO"/>
+        </w:rPr>
+      </w:pPr>
+      <w:r>
+        <w:rPr>
+          <w:rFonts w:ascii="Times New Roman" w:hAnsi="Times New Roman" w:cs="Times New Roman"/>
+          <w:b/>
+          <w:bCs/>
+          <w:sz w:val="40"/>
+          <w:szCs w:val="40"/>
+          <w:lang w:val="ro-RO"/>
+        </w:rPr>
+        <w:t>Flow-ul principal al aplicatiei</w:t>
+      </w:r>
+    </w:p>
+    <w:p>
+      <w:pPr>
+        <w:ind w:firstLine="360"/>
+        <w:jc w:val="both"/>
+        <w:rPr>
+          <w:rFonts w:ascii="Times New Roman" w:hAnsi="Times New Roman" w:cs="Times New Roman"/>
+          <w:sz w:val="28"/>
+          <w:szCs w:val="28"/>
+          <w:lang w:val="ro-RO"/>
+        </w:rPr>
+      </w:pPr>
+      <w:r>
+        <w:rPr>
+          <w:rFonts w:ascii="Times New Roman" w:hAnsi="Times New Roman" w:cs="Times New Roman"/>
+          <w:sz w:val="28"/>
+          <w:szCs w:val="28"/>
+          <w:lang w:val="ro-RO"/>
+        </w:rPr>
+        <w:t xml:space="preserve">Aplicatia contine doua programe diferite: </w:t>
+      </w:r>
+      <w:r>
+        <w:rPr>
+          <w:rFonts w:ascii="Times New Roman" w:hAnsi="Times New Roman" w:cs="Times New Roman"/>
+          <w:b/>
+          <w:bCs/>
+          <w:sz w:val="28"/>
+          <w:szCs w:val="28"/>
+          <w:lang w:val="ro-RO"/>
+        </w:rPr>
+        <w:t xml:space="preserve">MainApplication.py </w:t>
+      </w:r>
+      <w:r>
+        <w:rPr>
+          <w:rFonts w:ascii="Times New Roman" w:hAnsi="Times New Roman" w:cs="Times New Roman"/>
+          <w:sz w:val="28"/>
+          <w:szCs w:val="28"/>
+          <w:lang w:val="ro-RO"/>
+        </w:rPr>
+        <w:t xml:space="preserve">si </w:t>
+      </w:r>
+      <w:r>
+        <w:rPr>
+          <w:rFonts w:ascii="Times New Roman" w:hAnsi="Times New Roman" w:cs="Times New Roman"/>
+          <w:b/>
+          <w:bCs/>
+          <w:sz w:val="28"/>
+          <w:szCs w:val="28"/>
+          <w:lang w:val="ro-RO"/>
+        </w:rPr>
+        <w:t xml:space="preserve">Main.py. </w:t>
+      </w:r>
+      <w:r>
+        <w:rPr>
+          <w:rFonts w:ascii="Times New Roman" w:hAnsi="Times New Roman" w:cs="Times New Roman"/>
+          <w:sz w:val="28"/>
+          <w:szCs w:val="28"/>
+          <w:lang w:val="ro-RO"/>
+        </w:rPr>
+        <w:t>Primul dintre ele este cel care se ocupa cu antrenarea modelului de machine learning, pe cand ultimul se ocupa cu rulatul acestuia</w:t>
+      </w:r>
+      <w:r>
+        <w:rPr>
+          <w:rFonts w:ascii="Times New Roman" w:hAnsi="Times New Roman" w:cs="Times New Roman"/>
+          <w:sz w:val="28"/>
+          <w:szCs w:val="28"/>
+          <w:lang w:val="ro-RO"/>
+        </w:rPr>
+        <w:t>.</w:t>
+      </w:r>
+    </w:p>
+    <w:p>
+      <w:pPr>
+        <w:ind w:firstLine="360"/>
+        <w:jc w:val="both"/>
+        <w:rPr>
+          <w:rFonts w:ascii="Times New Roman" w:hAnsi="Times New Roman" w:cs="Times New Roman"/>
+          <w:sz w:val="28"/>
+          <w:szCs w:val="28"/>
+          <w:lang w:val="ro-RO"/>
+        </w:rPr>
+      </w:pPr>
+      <w:r>
+        <w:rPr>
+          <w:rFonts w:ascii="Times New Roman" w:hAnsi="Times New Roman" w:cs="Times New Roman"/>
+          <w:b/>
+          <w:bCs/>
+          <w:sz w:val="28"/>
+          <w:szCs w:val="28"/>
+          <w:lang w:val="ro-RO"/>
+        </w:rPr>
+        <w:t xml:space="preserve">MainApplication.py: </w:t>
+      </w:r>
+      <w:r>
+        <w:rPr>
+          <w:rFonts w:ascii="Times New Roman" w:hAnsi="Times New Roman" w:cs="Times New Roman"/>
+          <w:sz w:val="28"/>
+          <w:szCs w:val="28"/>
+          <w:lang w:val="ro-RO"/>
+        </w:rPr>
+        <w:t>aplicatia incepe prin a parsa argumentele primite in linia de comanda, dupa care initializeaza fisierul logger, validatorul si o instanta a obiectului principal care constituie un „entry-point” pentru acest program. Dupa ce toate aceste obiecte sunt initalizate, se ruleaza functia de executie unde se valideaza urmatoarele: existenta fisierului de configuratie si a unui fisier de logging, corectitudinea datelor din fisierul de configuratie (adica sa nu lipseasca niciun atribut important si sa fie respectat tipul de date al acestora); in cazul in care exista o conditie nerespectata, programul se opreste si arunca o eroare.</w:t>
+      </w:r>
+    </w:p>
+    <w:p>
+      <w:pPr>
+        <w:ind w:firstLine="360"/>
+        <w:jc w:val="both"/>
+        <w:rPr>
+          <w:rFonts w:ascii="Times New Roman" w:hAnsi="Times New Roman" w:cs="Times New Roman"/>
+          <w:sz w:val="28"/>
+          <w:szCs w:val="28"/>
+          <w:lang w:val="ro-RO"/>
+        </w:rPr>
+      </w:pPr>
+      <w:r>
+        <w:rPr>
+          <w:rFonts w:ascii="Times New Roman" w:hAnsi="Times New Roman" w:cs="Times New Roman"/>
+          <w:sz w:val="28"/>
+          <w:szCs w:val="28"/>
+          <w:lang w:val="ro-RO"/>
+        </w:rPr>
+        <w:t>Dupa ce datele au fost validate, fisierul de configuratie este parsat si adus in memoria programulu</w:t>
+      </w:r>
+      <w:r>
+        <w:rPr>
+          <w:rFonts w:ascii="Times New Roman" w:hAnsi="Times New Roman" w:cs="Times New Roman"/>
+          <w:sz w:val="28"/>
+          <w:szCs w:val="28"/>
+          <w:lang w:val="ro-RO"/>
+        </w:rPr>
+        <w:t xml:space="preserve">i. Mai apoi, se initializeaza un obiect </w:t>
+      </w:r>
+      <w:r>
+        <w:rPr>
+          <w:rFonts w:ascii="Times New Roman" w:hAnsi="Times New Roman" w:cs="Times New Roman"/>
+          <w:b/>
+          <w:bCs/>
+          <w:sz w:val="28"/>
+          <w:szCs w:val="28"/>
+          <w:lang w:val="ro-RO"/>
+        </w:rPr>
+        <w:t>database</w:t>
+      </w:r>
+      <w:r>
+        <w:rPr>
+          <w:rFonts w:ascii="Times New Roman" w:hAnsi="Times New Roman" w:cs="Times New Roman"/>
+          <w:sz w:val="28"/>
+          <w:szCs w:val="28"/>
+          <w:lang w:val="ro-RO"/>
+        </w:rPr>
+        <w:t xml:space="preserve"> care are rolul de a asigura comunicatia cu baza de date din cloud</w:t>
+      </w:r>
+      <w:r>
+        <w:rPr>
+          <w:rFonts w:ascii="Times New Roman" w:hAnsi="Times New Roman" w:cs="Times New Roman"/>
+          <w:sz w:val="28"/>
+          <w:szCs w:val="28"/>
+          <w:lang w:val="ro-RO"/>
+        </w:rPr>
+        <w:t>, cu ajutorul careia se face rost de datele de antrenament care sunt aduse local sub forma de fisier in format CSV</w:t>
+      </w:r>
+      <w:r>
+        <w:rPr>
+          <w:rFonts w:ascii="Times New Roman" w:hAnsi="Times New Roman" w:cs="Times New Roman"/>
+          <w:sz w:val="28"/>
+          <w:szCs w:val="28"/>
+          <w:lang w:val="ro-RO"/>
+        </w:rPr>
+        <w:t>. Acestea fiind spuse, incepe antrenarea modelului</w:t>
+      </w:r>
+      <w:r>
+        <w:rPr>
+          <w:rFonts w:ascii="Times New Roman" w:hAnsi="Times New Roman" w:cs="Times New Roman"/>
+          <w:sz w:val="28"/>
+          <w:szCs w:val="28"/>
+          <w:lang w:val="ro-RO"/>
+        </w:rPr>
+        <w:t xml:space="preserve"> in clasa </w:t>
+      </w:r>
+      <w:r>
+        <w:rPr>
+          <w:rFonts w:ascii="Times New Roman" w:hAnsi="Times New Roman" w:cs="Times New Roman"/>
+          <w:b/>
+          <w:bCs/>
+          <w:sz w:val="28"/>
+          <w:szCs w:val="28"/>
+          <w:lang w:val="ro-RO"/>
+        </w:rPr>
+        <w:t>MachineLearning</w:t>
+      </w:r>
+      <w:r>
+        <w:rPr>
+          <w:rFonts w:ascii="Times New Roman" w:hAnsi="Times New Roman" w:cs="Times New Roman"/>
+          <w:sz w:val="28"/>
+          <w:szCs w:val="28"/>
+          <w:lang w:val="ro-RO"/>
+        </w:rPr>
+        <w:t>,</w:t>
+      </w:r>
+      <w:r>
+        <w:rPr>
+          <w:rFonts w:ascii="Times New Roman" w:hAnsi="Times New Roman" w:cs="Times New Roman"/>
+          <w:b/>
+          <w:bCs/>
+          <w:sz w:val="28"/>
+          <w:szCs w:val="28"/>
+          <w:lang w:val="ro-RO"/>
+        </w:rPr>
+        <w:t xml:space="preserve"> </w:t>
+      </w:r>
+      <w:r>
+        <w:rPr>
+          <w:rFonts w:ascii="Times New Roman" w:hAnsi="Times New Roman" w:cs="Times New Roman"/>
+          <w:sz w:val="28"/>
+          <w:szCs w:val="28"/>
+          <w:lang w:val="ro-RO"/>
+        </w:rPr>
+        <w:t xml:space="preserve">astfel ca </w:t>
+      </w:r>
+      <w:r>
+        <w:rPr>
+          <w:rFonts w:ascii="Times New Roman" w:hAnsi="Times New Roman" w:cs="Times New Roman"/>
+          <w:sz w:val="28"/>
+          <w:szCs w:val="28"/>
+          <w:lang w:val="ro-RO"/>
+        </w:rPr>
+        <w:t xml:space="preserve">se impart datele in date de antrenament si date de evaluare, dupa care se defineste </w:t>
+      </w:r>
+      <w:r>
+        <w:rPr>
+          <w:rFonts w:ascii="Times New Roman" w:hAnsi="Times New Roman" w:cs="Times New Roman"/>
+          <w:sz w:val="28"/>
+          <w:szCs w:val="28"/>
+          <w:lang w:val="ro-RO"/>
+        </w:rPr>
+        <w:t xml:space="preserve"> </w:t>
+      </w:r>
+      <w:r>
+        <w:rPr>
+          <w:rFonts w:ascii="Times New Roman" w:hAnsi="Times New Roman" w:cs="Times New Roman"/>
+          <w:sz w:val="28"/>
+          <w:szCs w:val="28"/>
+          <w:lang w:val="ro-RO"/>
+        </w:rPr>
+        <w:t>modelul de retea neuronala</w:t>
+      </w:r>
+      <w:r>
+        <w:rPr>
+          <w:rFonts w:ascii="Times New Roman" w:hAnsi="Times New Roman" w:cs="Times New Roman"/>
+          <w:sz w:val="28"/>
+          <w:szCs w:val="28"/>
+          <w:lang w:val="ro-RO"/>
+        </w:rPr>
+        <w:t>, care are diferite functii de activare, se calculeaza eroarea, dupa care se evalueaza performanta lui.</w:t>
+      </w:r>
+    </w:p>
+    <w:p>
+      <w:pPr>
+        <w:ind w:firstLine="360"/>
+        <w:jc w:val="both"/>
+        <w:rPr>
+          <w:rFonts w:ascii="Times New Roman" w:hAnsi="Times New Roman" w:cs="Times New Roman"/>
+          <w:sz w:val="28"/>
+          <w:szCs w:val="28"/>
+          <w:lang w:val="ro-RO"/>
+        </w:rPr>
+      </w:pPr>
+      <w:r>
+        <w:rPr>
+          <w:rFonts w:ascii="Times New Roman" w:hAnsi="Times New Roman" w:cs="Times New Roman"/>
+          <w:sz w:val="28"/>
+          <w:szCs w:val="28"/>
+          <w:lang w:val="ro-RO"/>
+        </w:rPr>
+        <w:t xml:space="preserve">Reteaua neuronala definita este una secventiala, cu cateva straturi diferite. Primul strat contine 64 de unitati, unde este folosita drept funcie de activare </w:t>
+      </w:r>
+      <w:r>
+        <w:rPr>
+          <w:rFonts w:ascii="Times New Roman" w:hAnsi="Times New Roman" w:cs="Times New Roman"/>
+          <w:b/>
+          <w:bCs/>
+          <w:sz w:val="28"/>
+          <w:szCs w:val="28"/>
+          <w:lang w:val="ro-RO"/>
+        </w:rPr>
+        <w:t>tanh</w:t>
+      </w:r>
+      <w:r>
+        <w:rPr>
+          <w:rFonts w:ascii="Times New Roman" w:hAnsi="Times New Roman" w:cs="Times New Roman"/>
+          <w:sz w:val="28"/>
+          <w:szCs w:val="28"/>
+          <w:lang w:val="ro-RO"/>
+        </w:rPr>
+        <w:t xml:space="preserve"> (tangenta hiperbolica) pentru a gestiona gradientul in timpul antrenarii. Urmatorul strat este un strat complet conectat</w:t>
+      </w:r>
+      <w:r>
+        <w:rPr>
+          <w:rFonts w:ascii="Times New Roman" w:hAnsi="Times New Roman" w:cs="Times New Roman"/>
+          <w:sz w:val="28"/>
+          <w:szCs w:val="28"/>
+          <w:lang w:val="ro-RO"/>
+        </w:rPr>
+        <w:t xml:space="preserve"> cu 32 de neuroni care foloseste functia de activare </w:t>
+      </w:r>
+      <w:r>
+        <w:rPr>
+          <w:rFonts w:ascii="Times New Roman" w:hAnsi="Times New Roman" w:cs="Times New Roman"/>
+          <w:b/>
+          <w:bCs/>
+          <w:sz w:val="28"/>
+          <w:szCs w:val="28"/>
+          <w:lang w:val="ro-RO"/>
+        </w:rPr>
+        <w:t>relu</w:t>
+      </w:r>
+      <w:r>
+        <w:rPr>
+          <w:rFonts w:ascii="Times New Roman" w:hAnsi="Times New Roman" w:cs="Times New Roman"/>
+          <w:sz w:val="28"/>
+          <w:szCs w:val="28"/>
+          <w:lang w:val="ro-RO"/>
+        </w:rPr>
+        <w:t xml:space="preserve"> (rectified linear unit) pentru a ajuta la evitarea gradientului de disparitie si accelerarea convergentei in timpul antrenarii. Stratul al treilea este tot un strat complet conectat cu 16 neuroni care foloseste functia </w:t>
+      </w:r>
+      <w:r>
+        <w:rPr>
+          <w:rFonts w:ascii="Times New Roman" w:hAnsi="Times New Roman" w:cs="Times New Roman"/>
+          <w:b/>
+          <w:bCs/>
+          <w:sz w:val="28"/>
+          <w:szCs w:val="28"/>
+          <w:lang w:val="ro-RO"/>
+        </w:rPr>
+        <w:t>tanh</w:t>
+      </w:r>
+      <w:r>
+        <w:rPr>
+          <w:rFonts w:ascii="Times New Roman" w:hAnsi="Times New Roman" w:cs="Times New Roman"/>
+          <w:sz w:val="28"/>
+          <w:szCs w:val="28"/>
+          <w:lang w:val="ro-RO"/>
+        </w:rPr>
+        <w:t xml:space="preserve"> de activare. Stratul al patrulea este complet conectat si are 8 neuroni, iar ca functie de activare foloseste </w:t>
+      </w:r>
+      <w:r>
+        <w:rPr>
+          <w:rFonts w:ascii="Times New Roman" w:hAnsi="Times New Roman" w:cs="Times New Roman"/>
+          <w:b/>
+          <w:bCs/>
+          <w:sz w:val="28"/>
+          <w:szCs w:val="28"/>
+          <w:lang w:val="ro-RO"/>
+        </w:rPr>
+        <w:t>sigmoid</w:t>
+      </w:r>
+      <w:r>
+        <w:rPr>
+          <w:rFonts w:ascii="Times New Roman" w:hAnsi="Times New Roman" w:cs="Times New Roman"/>
+          <w:sz w:val="28"/>
+          <w:szCs w:val="28"/>
+          <w:lang w:val="ro-RO"/>
+        </w:rPr>
+        <w:t xml:space="preserve">, folosita pentru probleme de clasificare binara sau pentru a obtine valori in </w:t>
+      </w:r>
+      <w:r>
+        <w:rPr>
+          <w:rFonts w:ascii="Times New Roman" w:hAnsi="Times New Roman" w:cs="Times New Roman"/>
+          <w:sz w:val="28"/>
+          <w:szCs w:val="28"/>
+          <w:lang w:val="ro-RO"/>
+        </w:rPr>
+        <w:lastRenderedPageBreak/>
+        <w:t xml:space="preserve">intervalul </w:t>
+      </w:r>
+      <w:r>
+        <w:rPr>
+          <w:rFonts w:ascii="Times New Roman" w:hAnsi="Times New Roman" w:cs="Times New Roman"/>
+          <w:b/>
+          <w:bCs/>
+          <w:sz w:val="28"/>
+          <w:szCs w:val="28"/>
+          <w:lang w:val="ro-RO"/>
+        </w:rPr>
+        <w:t>[0, 1]</w:t>
+      </w:r>
+      <w:r>
+        <w:rPr>
+          <w:rFonts w:ascii="Times New Roman" w:hAnsi="Times New Roman" w:cs="Times New Roman"/>
+          <w:sz w:val="28"/>
+          <w:szCs w:val="28"/>
+          <w:lang w:val="ro-RO"/>
+        </w:rPr>
+        <w:t>. Ultimul nivel este complet conectat si are un singur neuron si are rolul de a produce iesirea directa a retelei.</w:t>
+      </w:r>
+    </w:p>
+    <w:p>
+      <w:pPr>
+        <w:ind w:firstLine="360"/>
+        <w:jc w:val="both"/>
+        <w:rPr>
+          <w:rFonts w:ascii="Times New Roman" w:hAnsi="Times New Roman" w:cs="Times New Roman"/>
+          <w:sz w:val="28"/>
+          <w:szCs w:val="28"/>
+          <w:lang w:val="ro-RO"/>
+        </w:rPr>
+      </w:pPr>
+      <w:r>
+        <w:rPr>
+          <w:rFonts w:ascii="Times New Roman" w:hAnsi="Times New Roman" w:cs="Times New Roman"/>
+          <w:sz w:val="28"/>
+          <w:szCs w:val="28"/>
+          <w:lang w:val="ro-RO"/>
+        </w:rPr>
+        <w:t>Dupa ce modelul a fost antrenat si testat, acesta este convertit in format ONNX, iar anumite date sunt salvate in format PKL pentru a putea fi preluate de urmatorul program care se ocupa cu rularea modelului.</w:t>
+      </w:r>
+    </w:p>
+    <w:p>
+      <w:pPr>
+        <w:ind w:firstLine="360"/>
+        <w:jc w:val="both"/>
+        <w:rPr>
+          <w:rFonts w:ascii="Times New Roman" w:hAnsi="Times New Roman" w:cs="Times New Roman"/>
+          <w:sz w:val="28"/>
+          <w:szCs w:val="28"/>
+          <w:lang w:val="ro-RO"/>
+        </w:rPr>
+      </w:pPr>
+      <w:r>
+        <w:rPr>
+          <w:rFonts w:ascii="Times New Roman" w:hAnsi="Times New Roman" w:cs="Times New Roman"/>
+          <w:b/>
+          <w:bCs/>
+          <w:sz w:val="28"/>
+          <w:szCs w:val="28"/>
+          <w:lang w:val="ro-RO"/>
+        </w:rPr>
+        <w:t>Main.py</w:t>
+      </w:r>
+      <w:r>
+        <w:rPr>
+          <w:rFonts w:ascii="Times New Roman" w:hAnsi="Times New Roman" w:cs="Times New Roman"/>
+          <w:sz w:val="28"/>
+          <w:szCs w:val="28"/>
+          <w:lang w:val="ro-RO"/>
+        </w:rPr>
+        <w:t xml:space="preserve"> incepe prin a prelua datele salvate in formatu PKL si prin a parsa fisierul de configuratie, urmand ca dupa aceea sa incerce sa prezica urmatoarea valoare a debitului. Acesta face 30 de preziceri, prima prezicere bazandu-ze pe ultimele 30 de valori reale ale debitului, urmand ca urmatoarele 29 sa se foloseasca si de valorie deja prezise pentru a face o estimare. Acestea sunt puse intr-o lista si afisate pe ecran, urmand sa fie trimise catre Node Red.</w:t>
+      </w:r>
+    </w:p>
+    <w:bookmarkStart w:id="0" w:name="_MON_1753688776"/>
+    <w:bookmarkEnd w:id="0"/>
+    <w:p>
+      <w:pPr>
+        <w:ind w:firstLine="360"/>
+        <w:jc w:val="both"/>
+        <w:rPr>
+          <w:rFonts w:ascii="Times New Roman" w:hAnsi="Times New Roman" w:cs="Times New Roman"/>
+          <w:sz w:val="28"/>
+          <w:szCs w:val="28"/>
+          <w:lang w:val="ro-RO"/>
+        </w:rPr>
+      </w:pPr>
+      <w:r>
+        <w:rPr>
+          <w:rFonts w:ascii="Times New Roman" w:hAnsi="Times New Roman" w:cs="Times New Roman"/>
+          <w:sz w:val="28"/>
+          <w:szCs w:val="28"/>
+          <w:lang w:val="ro-RO"/>
+        </w:rPr>
+        <w:object w:dxaOrig="9360" w:dyaOrig="450" w14:anchorId="08E56610">
+          <v:shapetype id="_x0000_t75" coordsize="21600,21600" o:spt="75" o:preferrelative="t" path="m@4@5l@4@11@9@11@9@5xe" filled="f" stroked="f">
+            <v:stroke joinstyle="miter"/>
+            <v:formulas>
+              <v:f eqn="if lineDrawn pixelLineWidth 0"/>
+              <v:f eqn="sum @0 1 0"/>
+              <v:f eqn="sum 0 0 @1"/>
+              <v:f eqn="prod @2 1 2"/>
+              <v:f eqn="prod @3 21600 pixelWidth"/>
+              <v:f eqn="prod @3 21600 pixelHeight"/>
+              <v:f eqn="sum @0 0 1"/>
+              <v:f eqn="prod @6 1 2"/>
+              <v:f eqn="prod @7 21600 pixelWidth"/>
+              <v:f eqn="sum @8 21600 0"/>
+              <v:f eqn="prod @7 21600 pixelHeight"/>
+              <v:f eqn="sum @10 21600 0"/>
+            </v:formulas>
+            <v:path o:extrusionok="f" gradientshapeok="t" o:connecttype="rect"/>
+            <o:lock v:ext="edit" aspectratio="t"/>
+          </v:shapetype>
+          <v:shape id="_x0000_i1028" type="#_x0000_t75" style="width:468.3pt;height:22.55pt" o:ole="">
+            <v:imagedata r:id="rId7" o:title=""/>
+          </v:shape>
+          <o:OLEObject Type="Embed" ProgID="Word.Document.12" ShapeID="_x0000_i1028" DrawAspect="Content" ObjectID="_1753690851" r:id="rId8">
+            <o:FieldCodes>\s</o:FieldCodes>
+          </o:OLEObject>
+        </w:object>
       </w:r>
     </w:p>
     <w:sectPr>

</xml_diff>